<commit_message>
Async queue over array event for tag sequentially
</commit_message>
<xml_diff>
--- a/Documents/Study/NodeJS/CM Node JS.docx
+++ b/Documents/Study/NodeJS/CM Node JS.docx
@@ -43,6 +43,7 @@
           <w:lang w:val="fr-FR"/>
         </w:rPr>
       </w:pPr>
+      <w:proofErr w:type="spellStart"/>
       <w:r>
         <w:rPr>
           <w:i/>
@@ -50,6 +51,7 @@
         </w:rPr>
         <w:t>NodeJS</w:t>
       </w:r>
+      <w:proofErr w:type="spellEnd"/>
       <w:r>
         <w:rPr>
           <w:lang w:val="fr-FR"/>
@@ -80,7 +82,21 @@
         <w:rPr>
           <w:lang w:val="fr-FR"/>
         </w:rPr>
-        <w:t>Framework sur lequel construire l’application est très important. Ce choix va déterminer comment le projet va devoir être codé.</w:t>
+        <w:t xml:space="preserve">Framework sur lequel construire l’application est très </w:t>
+      </w:r>
+      <w:proofErr w:type="gramStart"/>
+      <w:r>
+        <w:rPr>
+          <w:lang w:val="fr-FR"/>
+        </w:rPr>
+        <w:t>important</w:t>
+      </w:r>
+      <w:proofErr w:type="gramEnd"/>
+      <w:r>
+        <w:rPr>
+          <w:lang w:val="fr-FR"/>
+        </w:rPr>
+        <w:t>. Ce choix va déterminer comment le projet va devoir être codé.</w:t>
       </w:r>
     </w:p>
     <w:tbl>
@@ -109,6 +125,7 @@
                 <w:lang w:val="fr-FR"/>
               </w:rPr>
             </w:pPr>
+            <w:proofErr w:type="spellStart"/>
             <w:r>
               <w:rPr>
                 <w:i/>
@@ -116,6 +133,7 @@
               </w:rPr>
               <w:t>NodeJS</w:t>
             </w:r>
+            <w:proofErr w:type="spellEnd"/>
           </w:p>
         </w:tc>
         <w:tc>
@@ -279,7 +297,14 @@
               <w:rPr>
                 <w:lang w:val="fr-FR"/>
               </w:rPr>
-              <w:t>Open Source et Muti-platform</w:t>
+              <w:t xml:space="preserve">Open Source et </w:t>
+            </w:r>
+            <w:proofErr w:type="spellStart"/>
+            <w:r>
+              <w:rPr>
+                <w:lang w:val="fr-FR"/>
+              </w:rPr>
+              <w:t>Muti-platform</w:t>
             </w:r>
             <w:r>
               <w:rPr>
@@ -287,6 +312,7 @@
               </w:rPr>
               <w:t>e</w:t>
             </w:r>
+            <w:proofErr w:type="spellEnd"/>
           </w:p>
         </w:tc>
       </w:tr>
@@ -307,7 +333,21 @@
               <w:rPr>
                 <w:lang w:val="fr-FR"/>
               </w:rPr>
-              <w:t>Modification du code « On the fly »</w:t>
+              <w:t xml:space="preserve">Modification du code « On the </w:t>
+            </w:r>
+            <w:proofErr w:type="spellStart"/>
+            <w:r>
+              <w:rPr>
+                <w:lang w:val="fr-FR"/>
+              </w:rPr>
+              <w:t>fly</w:t>
+            </w:r>
+            <w:proofErr w:type="spellEnd"/>
+            <w:r>
+              <w:rPr>
+                <w:lang w:val="fr-FR"/>
+              </w:rPr>
+              <w:t> »</w:t>
             </w:r>
           </w:p>
         </w:tc>
@@ -372,11 +412,19 @@
                 <w:lang w:val="fr-FR"/>
               </w:rPr>
             </w:pPr>
-            <w:r>
-              <w:rPr>
-                <w:lang w:val="fr-FR"/>
-              </w:rPr>
-              <w:t>NodeJS est</w:t>
+            <w:proofErr w:type="spellStart"/>
+            <w:r>
+              <w:rPr>
+                <w:lang w:val="fr-FR"/>
+              </w:rPr>
+              <w:t>NodeJS</w:t>
+            </w:r>
+            <w:proofErr w:type="spellEnd"/>
+            <w:r>
+              <w:rPr>
+                <w:lang w:val="fr-FR"/>
+              </w:rPr>
+              <w:t xml:space="preserve"> est</w:t>
             </w:r>
             <w:r>
               <w:rPr>
@@ -450,7 +498,21 @@
               <w:rPr>
                 <w:lang w:val="fr-FR"/>
               </w:rPr>
-              <w:t>est plus lent que NodeJS.</w:t>
+              <w:t xml:space="preserve">est plus lent que </w:t>
+            </w:r>
+            <w:proofErr w:type="spellStart"/>
+            <w:r>
+              <w:rPr>
+                <w:lang w:val="fr-FR"/>
+              </w:rPr>
+              <w:t>NodeJS</w:t>
+            </w:r>
+            <w:proofErr w:type="spellEnd"/>
+            <w:r>
+              <w:rPr>
+                <w:lang w:val="fr-FR"/>
+              </w:rPr>
+              <w:t>.</w:t>
             </w:r>
           </w:p>
         </w:tc>
@@ -498,6 +560,7 @@
               </w:rPr>
               <w:t xml:space="preserve">s comme </w:t>
             </w:r>
+            <w:proofErr w:type="spellStart"/>
             <w:r>
               <w:rPr>
                 <w:lang w:val="fr-FR"/>
@@ -508,7 +571,28 @@
               <w:rPr>
                 <w:lang w:val="fr-FR"/>
               </w:rPr>
-              <w:t>l, LinkedIn,</w:t>
+              <w:t>l</w:t>
+            </w:r>
+            <w:proofErr w:type="spellEnd"/>
+            <w:r>
+              <w:rPr>
+                <w:lang w:val="fr-FR"/>
+              </w:rPr>
+              <w:t xml:space="preserve">, </w:t>
+            </w:r>
+            <w:proofErr w:type="spellStart"/>
+            <w:r>
+              <w:rPr>
+                <w:lang w:val="fr-FR"/>
+              </w:rPr>
+              <w:t>LinkedIn</w:t>
+            </w:r>
+            <w:proofErr w:type="spellEnd"/>
+            <w:r>
+              <w:rPr>
+                <w:lang w:val="fr-FR"/>
+              </w:rPr>
+              <w:t>,</w:t>
             </w:r>
             <w:r>
               <w:rPr>
@@ -516,11 +600,19 @@
               </w:rPr>
               <w:t xml:space="preserve"> </w:t>
             </w:r>
-            <w:r>
-              <w:rPr>
-                <w:lang w:val="fr-FR"/>
-              </w:rPr>
-              <w:t>Uber,</w:t>
+            <w:proofErr w:type="spellStart"/>
+            <w:r>
+              <w:rPr>
+                <w:lang w:val="fr-FR"/>
+              </w:rPr>
+              <w:t>Uber</w:t>
+            </w:r>
+            <w:proofErr w:type="spellEnd"/>
+            <w:r>
+              <w:rPr>
+                <w:lang w:val="fr-FR"/>
+              </w:rPr>
+              <w:t>,</w:t>
             </w:r>
             <w:r>
               <w:rPr>
@@ -528,11 +620,19 @@
               </w:rPr>
               <w:t xml:space="preserve"> </w:t>
             </w:r>
-            <w:r>
-              <w:rPr>
-                <w:lang w:val="fr-FR"/>
-              </w:rPr>
-              <w:t>Netflix,</w:t>
+            <w:proofErr w:type="spellStart"/>
+            <w:r>
+              <w:rPr>
+                <w:lang w:val="fr-FR"/>
+              </w:rPr>
+              <w:t>Netflix</w:t>
+            </w:r>
+            <w:proofErr w:type="spellEnd"/>
+            <w:r>
+              <w:rPr>
+                <w:lang w:val="fr-FR"/>
+              </w:rPr>
+              <w:t>,</w:t>
             </w:r>
             <w:r>
               <w:rPr>
@@ -540,11 +640,19 @@
               </w:rPr>
               <w:t xml:space="preserve"> </w:t>
             </w:r>
-            <w:r>
-              <w:rPr>
-                <w:lang w:val="fr-FR"/>
-              </w:rPr>
-              <w:t>Ebay,</w:t>
+            <w:proofErr w:type="spellStart"/>
+            <w:r>
+              <w:rPr>
+                <w:lang w:val="fr-FR"/>
+              </w:rPr>
+              <w:t>Ebay</w:t>
+            </w:r>
+            <w:proofErr w:type="spellEnd"/>
+            <w:r>
+              <w:rPr>
+                <w:lang w:val="fr-FR"/>
+              </w:rPr>
+              <w:t>,</w:t>
             </w:r>
             <w:r>
               <w:rPr>
@@ -552,11 +660,19 @@
               </w:rPr>
               <w:t xml:space="preserve"> </w:t>
             </w:r>
-            <w:r>
-              <w:rPr>
-                <w:lang w:val="fr-FR"/>
-              </w:rPr>
-              <w:t>Groupon,…</w:t>
+            <w:proofErr w:type="spellStart"/>
+            <w:r>
+              <w:rPr>
+                <w:lang w:val="fr-FR"/>
+              </w:rPr>
+              <w:t>Groupon</w:t>
+            </w:r>
+            <w:proofErr w:type="spellEnd"/>
+            <w:r>
+              <w:rPr>
+                <w:lang w:val="fr-FR"/>
+              </w:rPr>
+              <w:t>,…</w:t>
             </w:r>
           </w:p>
         </w:tc>
@@ -576,7 +692,63 @@
               <w:rPr>
                 <w:lang w:val="fr-FR"/>
               </w:rPr>
-              <w:t>Aussi utilisé par de grand site, mais dont la préscence sur internet est moins marquante comme AppFuse, Bonhams, Walmarts, E*Trade,</w:t>
+              <w:t xml:space="preserve">Aussi utilisé par de grand site, mais dont la </w:t>
+            </w:r>
+            <w:proofErr w:type="spellStart"/>
+            <w:r>
+              <w:rPr>
+                <w:lang w:val="fr-FR"/>
+              </w:rPr>
+              <w:t>préscence</w:t>
+            </w:r>
+            <w:proofErr w:type="spellEnd"/>
+            <w:r>
+              <w:rPr>
+                <w:lang w:val="fr-FR"/>
+              </w:rPr>
+              <w:t xml:space="preserve"> sur internet est moins marquante comme </w:t>
+            </w:r>
+            <w:proofErr w:type="spellStart"/>
+            <w:r>
+              <w:rPr>
+                <w:lang w:val="fr-FR"/>
+              </w:rPr>
+              <w:t>AppFuse</w:t>
+            </w:r>
+            <w:proofErr w:type="spellEnd"/>
+            <w:r>
+              <w:rPr>
+                <w:lang w:val="fr-FR"/>
+              </w:rPr>
+              <w:t xml:space="preserve">, </w:t>
+            </w:r>
+            <w:proofErr w:type="spellStart"/>
+            <w:r>
+              <w:rPr>
+                <w:lang w:val="fr-FR"/>
+              </w:rPr>
+              <w:t>Bonhams</w:t>
+            </w:r>
+            <w:proofErr w:type="spellEnd"/>
+            <w:r>
+              <w:rPr>
+                <w:lang w:val="fr-FR"/>
+              </w:rPr>
+              <w:t xml:space="preserve">, </w:t>
+            </w:r>
+            <w:proofErr w:type="spellStart"/>
+            <w:r>
+              <w:rPr>
+                <w:lang w:val="fr-FR"/>
+              </w:rPr>
+              <w:t>Walmarts</w:t>
+            </w:r>
+            <w:proofErr w:type="spellEnd"/>
+            <w:r>
+              <w:rPr>
+                <w:lang w:val="fr-FR"/>
+              </w:rPr>
+              <w:t>, E*Trade,</w:t>
             </w:r>
           </w:p>
           <w:p>
@@ -586,12 +758,14 @@
                 <w:lang w:val="fr-FR"/>
               </w:rPr>
             </w:pPr>
+            <w:proofErr w:type="spellStart"/>
             <w:r>
               <w:rPr>
                 <w:lang w:val="fr-FR"/>
               </w:rPr>
               <w:t>TheWeatherChannel</w:t>
             </w:r>
+            <w:proofErr w:type="spellEnd"/>
           </w:p>
         </w:tc>
       </w:tr>

</xml_diff>